<commit_message>
Created a message handler for sealization and deserialization
</commit_message>
<xml_diff>
--- a/Docs.docx
+++ b/Docs.docx
@@ -138,7 +138,7 @@
       <w:pPr>
         <w:numPr>
           <w:ilvl w:val="0"/>
-          <w:numId w:val="7"/>
+          <w:numId w:val="10"/>
         </w:numPr>
         <w:ind w:left="720" w:hanging="360"/>
         <w:rPr>
@@ -150,6 +150,338 @@
           <w:rtl w:val="0"/>
         </w:rPr>
         <w:t xml:space="preserve">Node that contains a pointer to a function read from the shared object file</w:t>
+      </w:r>
+    </w:p>
+    <w:p>
+      <w:pPr>
+        <w:numPr>
+          <w:ilvl w:val="0"/>
+          <w:numId w:val="10"/>
+        </w:numPr>
+        <w:ind w:left="720" w:hanging="360"/>
+      </w:pPr>
+      <w:r>
+        <w:rPr>
+          <w:b w:val="1"/>
+          <w:bCs w:val="1"/>
+          <w:rtl w:val="0"/>
+        </w:rPr>
+        <w:t xml:space="preserve">Name: </w:t>
+      </w:r>
+      <w:r>
+        <w:rPr>
+          <w:rtl w:val="0"/>
+        </w:rPr>
+        <w:t xml:space="preserve">a string literal of a function name </w:t>
+      </w:r>
+    </w:p>
+    <w:p>
+      <w:pPr>
+        <w:numPr>
+          <w:ilvl w:val="0"/>
+          <w:numId w:val="10"/>
+        </w:numPr>
+        <w:ind w:left="720" w:hanging="360"/>
+      </w:pPr>
+      <w:r>
+        <w:rPr>
+          <w:b w:val="1"/>
+          <w:bCs w:val="1"/>
+          <w:rtl w:val="0"/>
+        </w:rPr>
+        <w:t xml:space="preserve">Function: </w:t>
+      </w:r>
+      <w:r>
+        <w:rPr>
+          <w:rtl w:val="0"/>
+        </w:rPr>
+        <w:t xml:space="preserve">pointer to function read from the .so file</w:t>
+      </w:r>
+    </w:p>
+    <w:p>
+      <w:pPr>
+        <w:numPr>
+          <w:ilvl w:val="0"/>
+          <w:numId w:val="10"/>
+        </w:numPr>
+        <w:ind w:left="720" w:hanging="360"/>
+      </w:pPr>
+      <w:r>
+        <w:rPr>
+          <w:b w:val="1"/>
+          <w:bCs w:val="1"/>
+          <w:rtl w:val="0"/>
+        </w:rPr>
+        <w:t xml:space="preserve">Next: </w:t>
+      </w:r>
+      <w:r>
+        <w:rPr>
+          <w:rtl w:val="0"/>
+        </w:rPr>
+        <w:t xml:space="preserve">pointer to next node in the list</w:t>
+      </w:r>
+    </w:p>
+    <w:p>
+      <w:pPr>
+        <w:ind w:left="720" w:firstLine="0"/>
+        <w:rPr/>
+      </w:pPr>
+      <w:r>
+        <w:rPr>
+          <w:rtl w:val="0"/>
+        </w:rPr>
+      </w:r>
+    </w:p>
+    <w:p>
+      <w:pPr>
+        <w:ind w:left="0" w:firstLine="0"/>
+        <w:rPr/>
+      </w:pPr>
+      <w:r>
+        <w:rPr>
+          <w:rtl w:val="0"/>
+        </w:rPr>
+        <w:t xml:space="preserve">Struct RegisteryList</w:t>
+      </w:r>
+    </w:p>
+    <w:p>
+      <w:pPr>
+        <w:numPr>
+          <w:ilvl w:val="0"/>
+          <w:numId w:val="3"/>
+        </w:numPr>
+        <w:ind w:left="720" w:hanging="360"/>
+        <w:rPr>
+          <w:u w:val="none"/>
+        </w:rPr>
+      </w:pPr>
+      <w:r>
+        <w:rPr>
+          <w:rtl w:val="0"/>
+        </w:rPr>
+        <w:t xml:space="preserve">Linked list with a pointer to the head and tail of the linked list</w:t>
+      </w:r>
+    </w:p>
+    <w:p>
+      <w:pPr>
+        <w:ind w:left="720" w:firstLine="0"/>
+        <w:rPr/>
+      </w:pPr>
+      <w:r>
+        <w:rPr>
+          <w:rtl w:val="0"/>
+        </w:rPr>
+      </w:r>
+    </w:p>
+    <w:p>
+      <w:pPr>
+        <w:ind w:left="0" w:firstLine="0"/>
+        <w:rPr/>
+      </w:pPr>
+      <w:r>
+        <w:rPr>
+          <w:rtl w:val="0"/>
+        </w:rPr>
+        <w:t xml:space="preserve">Int function_table_init(const char *lib_path)</w:t>
+      </w:r>
+    </w:p>
+    <w:p>
+      <w:pPr>
+        <w:numPr>
+          <w:ilvl w:val="0"/>
+          <w:numId w:val="6"/>
+        </w:numPr>
+        <w:ind w:left="720" w:hanging="360"/>
+        <w:rPr>
+          <w:u w:val="none"/>
+        </w:rPr>
+      </w:pPr>
+      <w:r>
+        <w:rPr>
+          <w:rtl w:val="0"/>
+        </w:rPr>
+        <w:t xml:space="preserve">Opens .so file containing all the functions</w:t>
+      </w:r>
+    </w:p>
+    <w:p>
+      <w:pPr>
+        <w:numPr>
+          <w:ilvl w:val="0"/>
+          <w:numId w:val="11"/>
+        </w:numPr>
+        <w:ind w:left="720" w:hanging="360"/>
+        <w:rPr>
+          <w:u w:val="none"/>
+        </w:rPr>
+      </w:pPr>
+      <w:r>
+        <w:rPr>
+          <w:b w:val="1"/>
+          <w:bCs w:val="1"/>
+          <w:rtl w:val="0"/>
+        </w:rPr>
+        <w:t xml:space="preserve">lib_path</w:t>
+      </w:r>
+      <w:r>
+        <w:rPr>
+          <w:rtl w:val="0"/>
+        </w:rPr>
+        <w:t xml:space="preserve">: path to .so file</w:t>
+      </w:r>
+    </w:p>
+    <w:p>
+      <w:pPr>
+        <w:ind w:left="720" w:firstLine="0"/>
+        <w:rPr/>
+      </w:pPr>
+      <w:r>
+        <w:rPr>
+          <w:rtl w:val="0"/>
+        </w:rPr>
+      </w:r>
+    </w:p>
+    <w:p>
+      <w:pPr>
+        <w:ind w:left="0" w:firstLine="0"/>
+        <w:rPr/>
+      </w:pPr>
+      <w:r>
+        <w:rPr>
+          <w:rtl w:val="0"/>
+        </w:rPr>
+        <w:t xml:space="preserve">Int add_function(const char *func_name)</w:t>
+      </w:r>
+    </w:p>
+    <w:p>
+      <w:pPr>
+        <w:numPr>
+          <w:ilvl w:val="0"/>
+          <w:numId w:val="2"/>
+        </w:numPr>
+        <w:ind w:left="720" w:hanging="360"/>
+        <w:rPr>
+          <w:u w:val="none"/>
+        </w:rPr>
+      </w:pPr>
+      <w:r>
+        <w:rPr>
+          <w:rtl w:val="0"/>
+        </w:rPr>
+        <w:t xml:space="preserve">Adds a function from the .so file to the registry </w:t>
+      </w:r>
+    </w:p>
+    <w:p>
+      <w:pPr>
+        <w:numPr>
+          <w:ilvl w:val="0"/>
+          <w:numId w:val="9"/>
+        </w:numPr>
+        <w:ind w:left="720" w:hanging="360"/>
+        <w:rPr>
+          <w:b w:val="1"/>
+          <w:bCs w:val="1"/>
+        </w:rPr>
+      </w:pPr>
+      <w:r>
+        <w:rPr>
+          <w:b w:val="1"/>
+          <w:bCs w:val="1"/>
+          <w:rtl w:val="0"/>
+        </w:rPr>
+        <w:t xml:space="preserve">func_name:</w:t>
+      </w:r>
+      <w:r>
+        <w:rPr>
+          <w:rtl w:val="0"/>
+        </w:rPr>
+        <w:t xml:space="preserve"> name of function to look up in .so file</w:t>
+      </w:r>
+    </w:p>
+    <w:p>
+      <w:pPr>
+        <w:ind w:left="720" w:firstLine="0"/>
+        <w:rPr/>
+      </w:pPr>
+      <w:r>
+        <w:rPr>
+          <w:rtl w:val="0"/>
+        </w:rPr>
+      </w:r>
+    </w:p>
+    <w:p>
+      <w:pPr>
+        <w:ind w:left="0" w:firstLine="0"/>
+        <w:rPr/>
+      </w:pPr>
+      <w:r>
+        <w:rPr>
+          <w:rtl w:val="0"/>
+        </w:rPr>
+        <w:t xml:space="preserve">Void *get_function(char *s_name)</w:t>
+      </w:r>
+    </w:p>
+    <w:p>
+      <w:pPr>
+        <w:numPr>
+          <w:ilvl w:val="0"/>
+          <w:numId w:val="8"/>
+        </w:numPr>
+        <w:ind w:left="720" w:hanging="360"/>
+        <w:rPr>
+          <w:u w:val="none"/>
+        </w:rPr>
+      </w:pPr>
+      <w:r>
+        <w:rPr>
+          <w:rtl w:val="0"/>
+        </w:rPr>
+        <w:t xml:space="preserve">Returns pointer to function from registry </w:t>
+      </w:r>
+    </w:p>
+    <w:p>
+      <w:pPr>
+        <w:numPr>
+          <w:ilvl w:val="0"/>
+          <w:numId w:val="8"/>
+        </w:numPr>
+        <w:ind w:left="720" w:hanging="360"/>
+      </w:pPr>
+      <w:r>
+        <w:rPr>
+          <w:b w:val="1"/>
+          <w:bCs w:val="1"/>
+          <w:rtl w:val="0"/>
+        </w:rPr>
+        <w:t xml:space="preserve">s_name</w:t>
+      </w:r>
+      <w:r>
+        <w:rPr>
+          <w:rtl w:val="0"/>
+        </w:rPr>
+        <w:t xml:space="preserve">: name of function to get </w:t>
+      </w:r>
+    </w:p>
+    <w:p>
+      <w:pPr>
+        <w:ind w:left="0" w:firstLine="0"/>
+        <w:rPr/>
+      </w:pPr>
+      <w:r>
+        <w:rPr>
+          <w:rtl w:val="0"/>
+        </w:rPr>
+      </w:r>
+    </w:p>
+    <w:p>
+      <w:pPr>
+        <w:ind w:left="0" w:firstLine="0"/>
+        <w:rPr/>
+      </w:pPr>
+      <w:r>
+        <w:rPr>
+          <w:rtl w:val="0"/>
+        </w:rPr>
+        <w:t xml:space="preserve">Void destroy_registry()</w:t>
       </w:r>
     </w:p>
     <w:p>
@@ -159,29 +491,270 @@
           <w:numId w:val="7"/>
         </w:numPr>
         <w:ind w:left="720" w:hanging="360"/>
-      </w:pPr>
-      <w:r>
+        <w:rPr>
+          <w:u w:val="none"/>
+        </w:rPr>
+      </w:pPr>
+      <w:r>
+        <w:rPr>
+          <w:rtl w:val="0"/>
+        </w:rPr>
+        <w:t xml:space="preserve">Destroys registries and close .so file </w:t>
+      </w:r>
+    </w:p>
+    <w:p>
+      <w:pPr>
+        <w:rPr/>
+      </w:pPr>
+      <w:r>
+        <w:rPr>
+          <w:rtl w:val="0"/>
+        </w:rPr>
+      </w:r>
+    </w:p>
+    <w:p>
+      <w:pPr>
+        <w:rPr/>
+      </w:pPr>
+      <w:r>
+        <w:rPr>
+          <w:rtl w:val="0"/>
+        </w:rPr>
+      </w:r>
+    </w:p>
+    <w:p>
+      <w:pPr>
+        <w:rPr/>
+      </w:pPr>
+      <w:r>
+        <w:rPr>
+          <w:rtl w:val="0"/>
+        </w:rPr>
+      </w:r>
+    </w:p>
+    <w:p>
+      <w:pPr>
+        <w:rPr/>
+      </w:pPr>
+      <w:r>
+        <w:rPr>
+          <w:rtl w:val="0"/>
+        </w:rPr>
+      </w:r>
+    </w:p>
+    <w:p>
+      <w:pPr>
+        <w:rPr/>
+      </w:pPr>
+      <w:r>
+        <w:rPr>
+          <w:rtl w:val="0"/>
+        </w:rPr>
+      </w:r>
+    </w:p>
+    <w:p>
+      <w:pPr>
+        <w:rPr/>
+      </w:pPr>
+      <w:r>
+        <w:rPr>
+          <w:rtl w:val="0"/>
+        </w:rPr>
+      </w:r>
+    </w:p>
+    <w:p>
+      <w:pPr>
+        <w:rPr/>
+      </w:pPr>
+      <w:r>
+        <w:rPr>
+          <w:rtl w:val="0"/>
+        </w:rPr>
+      </w:r>
+    </w:p>
+    <w:p>
+      <w:pPr>
+        <w:rPr/>
+      </w:pPr>
+      <w:r>
+        <w:rPr>
+          <w:rtl w:val="0"/>
+        </w:rPr>
+      </w:r>
+    </w:p>
+    <w:p>
+      <w:pPr>
+        <w:rPr/>
+      </w:pPr>
+      <w:r>
+        <w:rPr>
+          <w:rtl w:val="0"/>
+        </w:rPr>
+      </w:r>
+    </w:p>
+    <w:p>
+      <w:pPr>
+        <w:rPr/>
+      </w:pPr>
+      <w:r>
+        <w:rPr>
+          <w:rtl w:val="0"/>
+        </w:rPr>
+      </w:r>
+    </w:p>
+    <w:p>
+      <w:pPr>
+        <w:rPr/>
+      </w:pPr>
+      <w:r>
+        <w:rPr>
+          <w:rtl w:val="0"/>
+        </w:rPr>
+      </w:r>
+    </w:p>
+    <w:p>
+      <w:pPr>
+        <w:rPr/>
+      </w:pPr>
+      <w:r>
+        <w:rPr>
+          <w:rtl w:val="0"/>
+        </w:rPr>
+      </w:r>
+    </w:p>
+    <w:p>
+      <w:pPr>
+        <w:rPr/>
+      </w:pPr>
+      <w:r>
+        <w:rPr>
+          <w:rtl w:val="0"/>
+        </w:rPr>
+      </w:r>
+    </w:p>
+    <w:p>
+      <w:pPr>
+        <w:rPr/>
+      </w:pPr>
+      <w:r>
+        <w:rPr>
+          <w:rtl w:val="0"/>
+        </w:rPr>
+      </w:r>
+    </w:p>
+    <w:p>
+      <w:pPr>
+        <w:rPr/>
+      </w:pPr>
+      <w:r>
+        <w:rPr>
+          <w:rtl w:val="0"/>
+        </w:rPr>
+      </w:r>
+    </w:p>
+    <w:p>
+      <w:pPr>
+        <w:rPr/>
+      </w:pPr>
+      <w:r>
+        <w:rPr>
+          <w:rtl w:val="0"/>
+        </w:rPr>
+      </w:r>
+    </w:p>
+    <w:p>
+      <w:pPr>
+        <w:ind w:left="1440" w:firstLine="720"/>
         <w:rPr>
           <w:b w:val="1"/>
           <w:bCs w:val="1"/>
-          <w:rtl w:val="0"/>
-        </w:rPr>
-        <w:t xml:space="preserve">Name: </w:t>
-      </w:r>
-      <w:r>
-        <w:rPr>
-          <w:rtl w:val="0"/>
-        </w:rPr>
-        <w:t xml:space="preserve">a string literal of a function name </w:t>
+          <w:sz w:val="44"/>
+          <w:szCs w:val="44"/>
+        </w:rPr>
+      </w:pPr>
+      <w:r>
+        <w:rPr>
+          <w:b w:val="1"/>
+          <w:bCs w:val="1"/>
+          <w:sz w:val="44"/>
+          <w:szCs w:val="44"/>
+          <w:rtl w:val="0"/>
+        </w:rPr>
+        <w:t xml:space="preserve">MESSAGE_HANDLER</w:t>
+      </w:r>
+    </w:p>
+    <w:p>
+      <w:pPr>
+        <w:rPr/>
+      </w:pPr>
+      <w:r>
+        <w:rPr>
+          <w:rtl w:val="0"/>
+        </w:rPr>
+        <w:t xml:space="preserve">This library takes </w:t>
+      </w:r>
+      <w:r>
+        <w:rPr>
+          <w:b w:val="1"/>
+          <w:bCs w:val="1"/>
+          <w:rtl w:val="0"/>
+        </w:rPr>
+        <w:t xml:space="preserve">already serialized params</w:t>
+      </w:r>
+      <w:r>
+        <w:rPr>
+          <w:rtl w:val="0"/>
+        </w:rPr>
+        <w:t xml:space="preserve"> and the name of the functions and serializes the message to send. </w:t>
+      </w:r>
+    </w:p>
+    <w:p>
+      <w:pPr>
+        <w:rPr/>
+      </w:pPr>
+      <w:r>
+        <w:rPr>
+          <w:rtl w:val="0"/>
+        </w:rPr>
+      </w:r>
+    </w:p>
+    <w:p>
+      <w:pPr>
+        <w:rPr/>
+      </w:pPr>
+      <w:r>
+        <w:rPr>
+          <w:rtl w:val="0"/>
+        </w:rPr>
+        <w:t xml:space="preserve">Struct Message:</w:t>
       </w:r>
     </w:p>
     <w:p>
       <w:pPr>
         <w:numPr>
           <w:ilvl w:val="0"/>
-          <w:numId w:val="7"/>
+          <w:numId w:val="5"/>
         </w:numPr>
         <w:ind w:left="720" w:hanging="360"/>
+        <w:rPr>
+          <w:u w:val="none"/>
+        </w:rPr>
+      </w:pPr>
+      <w:r>
+        <w:rPr>
+          <w:rtl w:val="0"/>
+        </w:rPr>
+        <w:t xml:space="preserve">This struct contains two fields that are char*</w:t>
+      </w:r>
+    </w:p>
+    <w:p>
+      <w:pPr>
+        <w:numPr>
+          <w:ilvl w:val="0"/>
+          <w:numId w:val="5"/>
+        </w:numPr>
+        <w:ind w:left="720" w:hanging="360"/>
+        <w:rPr/>
       </w:pPr>
       <w:r>
         <w:rPr>
@@ -189,47 +762,84 @@
           <w:bCs w:val="1"/>
           <w:rtl w:val="0"/>
         </w:rPr>
-        <w:t xml:space="preserve">Function: </w:t>
-      </w:r>
-      <w:r>
-        <w:rPr>
-          <w:rtl w:val="0"/>
-        </w:rPr>
-        <w:t xml:space="preserve">pointer to function read from the .so file</w:t>
+        <w:t xml:space="preserve">func_name</w:t>
+      </w:r>
+      <w:r>
+        <w:rPr>
+          <w:rtl w:val="0"/>
+        </w:rPr>
+        <w:t xml:space="preserve"> name of function to be executed</w:t>
       </w:r>
     </w:p>
     <w:p>
       <w:pPr>
         <w:numPr>
           <w:ilvl w:val="0"/>
-          <w:numId w:val="7"/>
+          <w:numId w:val="5"/>
         </w:numPr>
         <w:ind w:left="720" w:hanging="360"/>
-      </w:pPr>
-      <w:r>
         <w:rPr>
           <w:b w:val="1"/>
           <w:bCs w:val="1"/>
-          <w:rtl w:val="0"/>
-        </w:rPr>
-        <w:t xml:space="preserve">Next: </w:t>
-      </w:r>
-      <w:r>
-        <w:rPr>
-          <w:rtl w:val="0"/>
-        </w:rPr>
-        <w:t xml:space="preserve">pointer to next node in the list</w:t>
-      </w:r>
-    </w:p>
-    <w:p>
-      <w:pPr>
-        <w:ind w:left="720" w:firstLine="0"/>
-        <w:rPr/>
-      </w:pPr>
-      <w:r>
-        <w:rPr>
-          <w:rtl w:val="0"/>
-        </w:rPr>
+        </w:rPr>
+      </w:pPr>
+      <w:r>
+        <w:rPr>
+          <w:b w:val="1"/>
+          <w:bCs w:val="1"/>
+          <w:rtl w:val="0"/>
+        </w:rPr>
+        <w:t xml:space="preserve">params </w:t>
+      </w:r>
+      <w:r>
+        <w:rPr>
+          <w:rtl w:val="0"/>
+        </w:rPr>
+        <w:t xml:space="preserve">args for function to execute MUST BE SERIALIZED first</w:t>
+      </w:r>
+    </w:p>
+    <w:p>
+      <w:pPr>
+        <w:numPr>
+          <w:ilvl w:val="1"/>
+          <w:numId w:val="5"/>
+        </w:numPr>
+        <w:ind w:left="1440" w:hanging="360"/>
+        <w:rPr>
+          <w:u w:val="none"/>
+        </w:rPr>
+      </w:pPr>
+      <w:r>
+        <w:rPr>
+          <w:rtl w:val="0"/>
+        </w:rPr>
+        <w:t xml:space="preserve">To indict not params to be passed in set Params to </w:t>
+      </w:r>
+      <w:r>
+        <w:rPr>
+          <w:b w:val="1"/>
+          <w:bCs w:val="1"/>
+          <w:rtl w:val="0"/>
+        </w:rPr>
+        <w:t xml:space="preserve">NULL</w:t>
+      </w:r>
+    </w:p>
+    <w:p>
+      <w:pPr>
+        <w:numPr>
+          <w:ilvl w:val="1"/>
+          <w:numId w:val="5"/>
+        </w:numPr>
+        <w:ind w:left="1440" w:hanging="360"/>
+        <w:rPr>
+          <w:u w:val="none"/>
+        </w:rPr>
+      </w:pPr>
+      <w:r>
+        <w:rPr>
+          <w:rtl w:val="0"/>
+        </w:rPr>
+        <w:t xml:space="preserve">Because the params of func are not known in advance it is on the user of the library to serialize and deserialize the params.</w:t>
       </w:r>
     </w:p>
     <w:p>
@@ -241,14 +851,25 @@
         <w:rPr>
           <w:rtl w:val="0"/>
         </w:rPr>
-        <w:t xml:space="preserve">Struct RegisteryList</w:t>
+      </w:r>
+    </w:p>
+    <w:p>
+      <w:pPr>
+        <w:ind w:left="0" w:firstLine="0"/>
+        <w:rPr/>
+      </w:pPr>
+      <w:r>
+        <w:rPr>
+          <w:rtl w:val="0"/>
+        </w:rPr>
+        <w:t xml:space="preserve">Serialize_message</w:t>
       </w:r>
     </w:p>
     <w:p>
       <w:pPr>
         <w:numPr>
           <w:ilvl w:val="0"/>
-          <w:numId w:val="2"/>
+          <w:numId w:val="4"/>
         </w:numPr>
         <w:ind w:left="720" w:hanging="360"/>
         <w:rPr>
@@ -259,7 +880,7 @@
         <w:rPr>
           <w:rtl w:val="0"/>
         </w:rPr>
-        <w:t xml:space="preserve">Linked list with a pointer to the head and tail of the linked list</w:t>
+        <w:t xml:space="preserve">Requires the message struct and return char* of the message</w:t>
       </w:r>
     </w:p>
     <w:p>
@@ -282,74 +903,7 @@
         <w:rPr>
           <w:rtl w:val="0"/>
         </w:rPr>
-        <w:t xml:space="preserve">Int function_table_init(const char *lib_path)</w:t>
-      </w:r>
-    </w:p>
-    <w:p>
-      <w:pPr>
-        <w:numPr>
-          <w:ilvl w:val="0"/>
-          <w:numId w:val="3"/>
-        </w:numPr>
-        <w:ind w:left="720" w:hanging="360"/>
-        <w:rPr>
-          <w:u w:val="none"/>
-        </w:rPr>
-      </w:pPr>
-      <w:r>
-        <w:rPr>
-          <w:rtl w:val="0"/>
-        </w:rPr>
-        <w:t xml:space="preserve">Opens .so file containing all the functions</w:t>
-      </w:r>
-    </w:p>
-    <w:p>
-      <w:pPr>
-        <w:numPr>
-          <w:ilvl w:val="0"/>
-          <w:numId w:val="8"/>
-        </w:numPr>
-        <w:ind w:left="720" w:hanging="360"/>
-        <w:rPr>
-          <w:u w:val="none"/>
-        </w:rPr>
-      </w:pPr>
-      <w:r>
-        <w:rPr>
-          <w:b w:val="1"/>
-          <w:bCs w:val="1"/>
-          <w:rtl w:val="0"/>
-        </w:rPr>
-        <w:t xml:space="preserve">lib_path</w:t>
-      </w:r>
-      <w:r>
-        <w:rPr>
-          <w:rtl w:val="0"/>
-        </w:rPr>
-        <w:t xml:space="preserve">: path to .so file</w:t>
-      </w:r>
-    </w:p>
-    <w:p>
-      <w:pPr>
-        <w:ind w:left="720" w:firstLine="0"/>
-        <w:rPr/>
-      </w:pPr>
-      <w:r>
-        <w:rPr>
-          <w:rtl w:val="0"/>
-        </w:rPr>
-      </w:r>
-    </w:p>
-    <w:p>
-      <w:pPr>
-        <w:ind w:left="0" w:firstLine="0"/>
-        <w:rPr/>
-      </w:pPr>
-      <w:r>
-        <w:rPr>
-          <w:rtl w:val="0"/>
-        </w:rPr>
-        <w:t xml:space="preserve">Int add_function(const char *func_name)</w:t>
+        <w:t xml:space="preserve">Deserialize_message</w:t>
       </w:r>
     </w:p>
     <w:p>
@@ -367,139 +921,23 @@
         <w:rPr>
           <w:rtl w:val="0"/>
         </w:rPr>
-        <w:t xml:space="preserve">Adds a function from the .so file to the registry </w:t>
-      </w:r>
-    </w:p>
-    <w:p>
-      <w:pPr>
-        <w:numPr>
-          <w:ilvl w:val="0"/>
-          <w:numId w:val="6"/>
-        </w:numPr>
-        <w:ind w:left="720" w:hanging="360"/>
+        <w:t xml:space="preserve">Requires a char* and returns a message struct</w:t>
+      </w:r>
+    </w:p>
+    <w:p>
+      <w:pPr>
+        <w:ind w:left="1440" w:firstLine="720"/>
         <w:rPr>
           <w:b w:val="1"/>
           <w:bCs w:val="1"/>
-        </w:rPr>
-      </w:pPr>
-      <w:r>
-        <w:rPr>
-          <w:b w:val="1"/>
-          <w:bCs w:val="1"/>
-          <w:rtl w:val="0"/>
-        </w:rPr>
-        <w:t xml:space="preserve">func_name:</w:t>
-      </w:r>
-      <w:r>
-        <w:rPr>
-          <w:rtl w:val="0"/>
-        </w:rPr>
-        <w:t xml:space="preserve"> name of function to look up in .so file</w:t>
-      </w:r>
-    </w:p>
-    <w:p>
-      <w:pPr>
-        <w:ind w:left="720" w:firstLine="0"/>
-        <w:rPr/>
-      </w:pPr>
-      <w:r>
-        <w:rPr>
-          <w:rtl w:val="0"/>
-        </w:rPr>
-      </w:r>
-    </w:p>
-    <w:p>
-      <w:pPr>
-        <w:ind w:left="0" w:firstLine="0"/>
-        <w:rPr/>
-      </w:pPr>
-      <w:r>
-        <w:rPr>
-          <w:rtl w:val="0"/>
-        </w:rPr>
-        <w:t xml:space="preserve">Void *get_function(char *s_name)</w:t>
-      </w:r>
-    </w:p>
-    <w:p>
-      <w:pPr>
-        <w:numPr>
-          <w:ilvl w:val="0"/>
-          <w:numId w:val="5"/>
-        </w:numPr>
-        <w:ind w:left="720" w:hanging="360"/>
-        <w:rPr>
-          <w:u w:val="none"/>
-        </w:rPr>
-      </w:pPr>
-      <w:r>
-        <w:rPr>
-          <w:rtl w:val="0"/>
-        </w:rPr>
-        <w:t xml:space="preserve">Returns pointer to function from registry </w:t>
-      </w:r>
-    </w:p>
-    <w:p>
-      <w:pPr>
-        <w:numPr>
-          <w:ilvl w:val="0"/>
-          <w:numId w:val="5"/>
-        </w:numPr>
-        <w:ind w:left="720" w:hanging="360"/>
-      </w:pPr>
-      <w:r>
-        <w:rPr>
-          <w:b w:val="1"/>
-          <w:bCs w:val="1"/>
-          <w:rtl w:val="0"/>
-        </w:rPr>
-        <w:t xml:space="preserve">s_name</w:t>
-      </w:r>
-      <w:r>
-        <w:rPr>
-          <w:rtl w:val="0"/>
-        </w:rPr>
-        <w:t xml:space="preserve">: name of function to get </w:t>
-      </w:r>
-    </w:p>
-    <w:p>
-      <w:pPr>
-        <w:ind w:left="0" w:firstLine="0"/>
-        <w:rPr/>
-      </w:pPr>
-      <w:r>
-        <w:rPr>
-          <w:rtl w:val="0"/>
-        </w:rPr>
-      </w:r>
-    </w:p>
-    <w:p>
-      <w:pPr>
-        <w:ind w:left="0" w:firstLine="0"/>
-        <w:rPr/>
-      </w:pPr>
-      <w:r>
-        <w:rPr>
-          <w:rtl w:val="0"/>
-        </w:rPr>
-        <w:t xml:space="preserve">Void destroy_registry()</w:t>
-      </w:r>
-    </w:p>
-    <w:p>
-      <w:pPr>
-        <w:numPr>
-          <w:ilvl w:val="0"/>
-          <w:numId w:val="4"/>
-        </w:numPr>
-        <w:ind w:left="720" w:hanging="360"/>
-        <w:rPr>
-          <w:u w:val="none"/>
-        </w:rPr>
-      </w:pPr>
-      <w:r>
-        <w:rPr>
-          <w:rtl w:val="0"/>
-        </w:rPr>
-        <w:t xml:space="preserve">Destroys registries and close .so file </w:t>
+          <w:sz w:val="44"/>
+          <w:szCs w:val="44"/>
+        </w:rPr>
+      </w:pPr>
+      <w:r>
+        <w:rPr>
+          <w:rtl w:val="0"/>
+        </w:rPr>
       </w:r>
     </w:p>
     <w:sectPr>
@@ -1284,6 +1722,336 @@
     </w:lvl>
   </w:abstractNum>
   <w:abstractNum w:abstractNumId="8">
+    <w:lvl w:ilvl="0">
+      <w:start w:val="1"/>
+      <w:numFmt w:val="bullet"/>
+      <w:lvlText w:val="-"/>
+      <w:lvlJc w:val="left"/>
+      <w:pPr>
+        <w:ind w:left="720" w:hanging="360"/>
+      </w:pPr>
+      <w:rPr>
+        <w:u w:val="none"/>
+      </w:rPr>
+    </w:lvl>
+    <w:lvl w:ilvl="1">
+      <w:start w:val="1"/>
+      <w:numFmt w:val="bullet"/>
+      <w:lvlText w:val="-"/>
+      <w:lvlJc w:val="left"/>
+      <w:pPr>
+        <w:ind w:left="1440" w:hanging="360"/>
+      </w:pPr>
+      <w:rPr>
+        <w:u w:val="none"/>
+      </w:rPr>
+    </w:lvl>
+    <w:lvl w:ilvl="2">
+      <w:start w:val="1"/>
+      <w:numFmt w:val="bullet"/>
+      <w:lvlText w:val="-"/>
+      <w:lvlJc w:val="left"/>
+      <w:pPr>
+        <w:ind w:left="2160" w:hanging="360"/>
+      </w:pPr>
+      <w:rPr>
+        <w:u w:val="none"/>
+      </w:rPr>
+    </w:lvl>
+    <w:lvl w:ilvl="3">
+      <w:start w:val="1"/>
+      <w:numFmt w:val="bullet"/>
+      <w:lvlText w:val="-"/>
+      <w:lvlJc w:val="left"/>
+      <w:pPr>
+        <w:ind w:left="2880" w:hanging="360"/>
+      </w:pPr>
+      <w:rPr>
+        <w:u w:val="none"/>
+      </w:rPr>
+    </w:lvl>
+    <w:lvl w:ilvl="4">
+      <w:start w:val="1"/>
+      <w:numFmt w:val="bullet"/>
+      <w:lvlText w:val="-"/>
+      <w:lvlJc w:val="left"/>
+      <w:pPr>
+        <w:ind w:left="3600" w:hanging="360"/>
+      </w:pPr>
+      <w:rPr>
+        <w:u w:val="none"/>
+      </w:rPr>
+    </w:lvl>
+    <w:lvl w:ilvl="5">
+      <w:start w:val="1"/>
+      <w:numFmt w:val="bullet"/>
+      <w:lvlText w:val="-"/>
+      <w:lvlJc w:val="left"/>
+      <w:pPr>
+        <w:ind w:left="4320" w:hanging="360"/>
+      </w:pPr>
+      <w:rPr>
+        <w:u w:val="none"/>
+      </w:rPr>
+    </w:lvl>
+    <w:lvl w:ilvl="6">
+      <w:start w:val="1"/>
+      <w:numFmt w:val="bullet"/>
+      <w:lvlText w:val="-"/>
+      <w:lvlJc w:val="left"/>
+      <w:pPr>
+        <w:ind w:left="5040" w:hanging="360"/>
+      </w:pPr>
+      <w:rPr>
+        <w:u w:val="none"/>
+      </w:rPr>
+    </w:lvl>
+    <w:lvl w:ilvl="7">
+      <w:start w:val="1"/>
+      <w:numFmt w:val="bullet"/>
+      <w:lvlText w:val="-"/>
+      <w:lvlJc w:val="left"/>
+      <w:pPr>
+        <w:ind w:left="5760" w:hanging="360"/>
+      </w:pPr>
+      <w:rPr>
+        <w:u w:val="none"/>
+      </w:rPr>
+    </w:lvl>
+    <w:lvl w:ilvl="8">
+      <w:start w:val="1"/>
+      <w:numFmt w:val="bullet"/>
+      <w:lvlText w:val="-"/>
+      <w:lvlJc w:val="left"/>
+      <w:pPr>
+        <w:ind w:left="6480" w:hanging="360"/>
+      </w:pPr>
+      <w:rPr>
+        <w:u w:val="none"/>
+      </w:rPr>
+    </w:lvl>
+  </w:abstractNum>
+  <w:abstractNum w:abstractNumId="9">
+    <w:lvl w:ilvl="0">
+      <w:start w:val="1"/>
+      <w:numFmt w:val="bullet"/>
+      <w:lvlText w:val="-"/>
+      <w:lvlJc w:val="left"/>
+      <w:pPr>
+        <w:ind w:left="720" w:hanging="360"/>
+      </w:pPr>
+      <w:rPr>
+        <w:u w:val="none"/>
+      </w:rPr>
+    </w:lvl>
+    <w:lvl w:ilvl="1">
+      <w:start w:val="1"/>
+      <w:numFmt w:val="bullet"/>
+      <w:lvlText w:val="-"/>
+      <w:lvlJc w:val="left"/>
+      <w:pPr>
+        <w:ind w:left="1440" w:hanging="360"/>
+      </w:pPr>
+      <w:rPr>
+        <w:u w:val="none"/>
+      </w:rPr>
+    </w:lvl>
+    <w:lvl w:ilvl="2">
+      <w:start w:val="1"/>
+      <w:numFmt w:val="bullet"/>
+      <w:lvlText w:val="-"/>
+      <w:lvlJc w:val="left"/>
+      <w:pPr>
+        <w:ind w:left="2160" w:hanging="360"/>
+      </w:pPr>
+      <w:rPr>
+        <w:u w:val="none"/>
+      </w:rPr>
+    </w:lvl>
+    <w:lvl w:ilvl="3">
+      <w:start w:val="1"/>
+      <w:numFmt w:val="bullet"/>
+      <w:lvlText w:val="-"/>
+      <w:lvlJc w:val="left"/>
+      <w:pPr>
+        <w:ind w:left="2880" w:hanging="360"/>
+      </w:pPr>
+      <w:rPr>
+        <w:u w:val="none"/>
+      </w:rPr>
+    </w:lvl>
+    <w:lvl w:ilvl="4">
+      <w:start w:val="1"/>
+      <w:numFmt w:val="bullet"/>
+      <w:lvlText w:val="-"/>
+      <w:lvlJc w:val="left"/>
+      <w:pPr>
+        <w:ind w:left="3600" w:hanging="360"/>
+      </w:pPr>
+      <w:rPr>
+        <w:u w:val="none"/>
+      </w:rPr>
+    </w:lvl>
+    <w:lvl w:ilvl="5">
+      <w:start w:val="1"/>
+      <w:numFmt w:val="bullet"/>
+      <w:lvlText w:val="-"/>
+      <w:lvlJc w:val="left"/>
+      <w:pPr>
+        <w:ind w:left="4320" w:hanging="360"/>
+      </w:pPr>
+      <w:rPr>
+        <w:u w:val="none"/>
+      </w:rPr>
+    </w:lvl>
+    <w:lvl w:ilvl="6">
+      <w:start w:val="1"/>
+      <w:numFmt w:val="bullet"/>
+      <w:lvlText w:val="-"/>
+      <w:lvlJc w:val="left"/>
+      <w:pPr>
+        <w:ind w:left="5040" w:hanging="360"/>
+      </w:pPr>
+      <w:rPr>
+        <w:u w:val="none"/>
+      </w:rPr>
+    </w:lvl>
+    <w:lvl w:ilvl="7">
+      <w:start w:val="1"/>
+      <w:numFmt w:val="bullet"/>
+      <w:lvlText w:val="-"/>
+      <w:lvlJc w:val="left"/>
+      <w:pPr>
+        <w:ind w:left="5760" w:hanging="360"/>
+      </w:pPr>
+      <w:rPr>
+        <w:u w:val="none"/>
+      </w:rPr>
+    </w:lvl>
+    <w:lvl w:ilvl="8">
+      <w:start w:val="1"/>
+      <w:numFmt w:val="bullet"/>
+      <w:lvlText w:val="-"/>
+      <w:lvlJc w:val="left"/>
+      <w:pPr>
+        <w:ind w:left="6480" w:hanging="360"/>
+      </w:pPr>
+      <w:rPr>
+        <w:u w:val="none"/>
+      </w:rPr>
+    </w:lvl>
+  </w:abstractNum>
+  <w:abstractNum w:abstractNumId="10">
+    <w:lvl w:ilvl="0">
+      <w:start w:val="1"/>
+      <w:numFmt w:val="bullet"/>
+      <w:lvlText w:val="-"/>
+      <w:lvlJc w:val="left"/>
+      <w:pPr>
+        <w:ind w:left="720" w:hanging="360"/>
+      </w:pPr>
+      <w:rPr>
+        <w:u w:val="none"/>
+      </w:rPr>
+    </w:lvl>
+    <w:lvl w:ilvl="1">
+      <w:start w:val="1"/>
+      <w:numFmt w:val="bullet"/>
+      <w:lvlText w:val="-"/>
+      <w:lvlJc w:val="left"/>
+      <w:pPr>
+        <w:ind w:left="1440" w:hanging="360"/>
+      </w:pPr>
+      <w:rPr>
+        <w:u w:val="none"/>
+      </w:rPr>
+    </w:lvl>
+    <w:lvl w:ilvl="2">
+      <w:start w:val="1"/>
+      <w:numFmt w:val="bullet"/>
+      <w:lvlText w:val="-"/>
+      <w:lvlJc w:val="left"/>
+      <w:pPr>
+        <w:ind w:left="2160" w:hanging="360"/>
+      </w:pPr>
+      <w:rPr>
+        <w:u w:val="none"/>
+      </w:rPr>
+    </w:lvl>
+    <w:lvl w:ilvl="3">
+      <w:start w:val="1"/>
+      <w:numFmt w:val="bullet"/>
+      <w:lvlText w:val="-"/>
+      <w:lvlJc w:val="left"/>
+      <w:pPr>
+        <w:ind w:left="2880" w:hanging="360"/>
+      </w:pPr>
+      <w:rPr>
+        <w:u w:val="none"/>
+      </w:rPr>
+    </w:lvl>
+    <w:lvl w:ilvl="4">
+      <w:start w:val="1"/>
+      <w:numFmt w:val="bullet"/>
+      <w:lvlText w:val="-"/>
+      <w:lvlJc w:val="left"/>
+      <w:pPr>
+        <w:ind w:left="3600" w:hanging="360"/>
+      </w:pPr>
+      <w:rPr>
+        <w:u w:val="none"/>
+      </w:rPr>
+    </w:lvl>
+    <w:lvl w:ilvl="5">
+      <w:start w:val="1"/>
+      <w:numFmt w:val="bullet"/>
+      <w:lvlText w:val="-"/>
+      <w:lvlJc w:val="left"/>
+      <w:pPr>
+        <w:ind w:left="4320" w:hanging="360"/>
+      </w:pPr>
+      <w:rPr>
+        <w:u w:val="none"/>
+      </w:rPr>
+    </w:lvl>
+    <w:lvl w:ilvl="6">
+      <w:start w:val="1"/>
+      <w:numFmt w:val="bullet"/>
+      <w:lvlText w:val="-"/>
+      <w:lvlJc w:val="left"/>
+      <w:pPr>
+        <w:ind w:left="5040" w:hanging="360"/>
+      </w:pPr>
+      <w:rPr>
+        <w:u w:val="none"/>
+      </w:rPr>
+    </w:lvl>
+    <w:lvl w:ilvl="7">
+      <w:start w:val="1"/>
+      <w:numFmt w:val="bullet"/>
+      <w:lvlText w:val="-"/>
+      <w:lvlJc w:val="left"/>
+      <w:pPr>
+        <w:ind w:left="5760" w:hanging="360"/>
+      </w:pPr>
+      <w:rPr>
+        <w:u w:val="none"/>
+      </w:rPr>
+    </w:lvl>
+    <w:lvl w:ilvl="8">
+      <w:start w:val="1"/>
+      <w:numFmt w:val="bullet"/>
+      <w:lvlText w:val="-"/>
+      <w:lvlJc w:val="left"/>
+      <w:pPr>
+        <w:ind w:left="6480" w:hanging="360"/>
+      </w:pPr>
+      <w:rPr>
+        <w:u w:val="none"/>
+      </w:rPr>
+    </w:lvl>
+  </w:abstractNum>
+  <w:abstractNum w:abstractNumId="11">
     <w:lvl w:ilvl="0">
       <w:start w:val="1"/>
       <w:numFmt w:val="bullet"/>
@@ -1416,6 +2184,15 @@
   </w:num>
   <w:num w:numId="8">
     <w:abstractNumId w:val="8"/>
+  </w:num>
+  <w:num w:numId="9">
+    <w:abstractNumId w:val="9"/>
+  </w:num>
+  <w:num w:numId="10">
+    <w:abstractNumId w:val="10"/>
+  </w:num>
+  <w:num w:numId="11">
+    <w:abstractNumId w:val="11"/>
   </w:num>
 </w:numbering>
 </file>

</xml_diff>